<commit_message>
update Windows 10 - Fotos in einer Word-Datei zusammenführen für vereinfachte Korrektur
</commit_message>
<xml_diff>
--- a/Windows 10 - Fotos in einer Word-Datei zusammenführen für vereinfachte Korrektur.docx
+++ b/Windows 10 - Fotos in einer Word-Datei zusammenführen für vereinfachte Korrektur.docx
@@ -2742,10 +2742,7 @@
         <w:t>Fügen Sie auf dieselbe Art mehrere Bilder ein, wenn nötig. In der Regel sollte Sie für jedes Bild eine neue Seite nutzen. Wenn sich nicht direkt eine neue Seite ergibt, können Sie die Enter-Taste drücken, bis eine neue Seite erscheint.</w:t>
       </w:r>
       <w:r>
-        <w:t xml:space="preserve"> </w:t>
-      </w:r>
-      <w:r>
-        <w:t>Wenn Sie mit Ihrer Bearbeitung des Word-Dokuments zufrieden sind, schließen Sie die Datei, indem Sie oben rechts auf den Button „Schließen“ klicken.</w:t>
+        <w:t xml:space="preserve"> Wenn Sie mit Ihrer Bearbeitung des Word-Dokuments zufrieden sind, schließen Sie die Datei, indem Sie oben rechts auf den Button „Schließen“ klicken.</w:t>
       </w:r>
     </w:p>
     <w:p>
@@ -3268,860 +3265,7 @@
         </w:rPr>
       </w:pPr>
     </w:p>
-    <w:p>
-      <w:r>
-        <w:br w:type="page"/>
-      </w:r>
-    </w:p>
-    <w:p>
-      <w:pPr>
-        <w:jc w:val="both"/>
-        <w:rPr>
-          <w:rFonts w:eastAsiaTheme="minorEastAsia"/>
-        </w:rPr>
-      </w:pPr>
-      <w:r>
-        <w:lastRenderedPageBreak/>
-        <w:t xml:space="preserve">Am Ende der Installation sollte sich die App automatisch öffnen. Sollte dies nicht der Fall sein, starten Sie die App über den Start </w:t>
-      </w:r>
-      <m:oMath>
-        <m:r>
-          <w:rPr>
-            <w:rFonts w:ascii="Cambria Math" w:hAnsi="Cambria Math"/>
-          </w:rPr>
-          <m:t>→</m:t>
-        </m:r>
-      </m:oMath>
-      <w:r>
-        <w:rPr>
-          <w:rFonts w:eastAsiaTheme="minorEastAsia"/>
-        </w:rPr>
-        <w:t xml:space="preserve"> Microsoft Teams.</w:t>
-      </w:r>
-    </w:p>
-    <w:p>
-      <w:pPr>
-        <w:jc w:val="center"/>
-      </w:pPr>
-      <w:r>
-        <w:rPr>
-          <w:rFonts w:eastAsiaTheme="minorEastAsia"/>
-          <w:noProof/>
-        </w:rPr>
-        <w:drawing>
-          <wp:inline distT="0" distB="0" distL="0" distR="0" wp14:anchorId="697D15AB" wp14:editId="5C263FC1">
-            <wp:extent cx="2324664" cy="3240000"/>
-            <wp:effectExtent l="0" t="0" r="0" b="0"/>
-            <wp:docPr id="34" name="Grafik 34"/>
-            <wp:cNvGraphicFramePr>
-              <a:graphicFrameLocks xmlns:a="http://schemas.openxmlformats.org/drawingml/2006/main" noChangeAspect="1"/>
-            </wp:cNvGraphicFramePr>
-            <a:graphic xmlns:a="http://schemas.openxmlformats.org/drawingml/2006/main">
-              <a:graphicData uri="http://schemas.openxmlformats.org/drawingml/2006/picture">
-                <pic:pic xmlns:pic="http://schemas.openxmlformats.org/drawingml/2006/picture">
-                  <pic:nvPicPr>
-                    <pic:cNvPr id="0" name="Picture 6"/>
-                    <pic:cNvPicPr>
-                      <a:picLocks noChangeAspect="1" noChangeArrowheads="1"/>
-                    </pic:cNvPicPr>
-                  </pic:nvPicPr>
-                  <pic:blipFill>
-                    <a:blip r:embed="rId23">
-                      <a:extLst>
-                        <a:ext uri="{28A0092B-C50C-407E-A947-70E740481C1C}">
-                          <a14:useLocalDpi xmlns:a14="http://schemas.microsoft.com/office/drawing/2010/main" val="0"/>
-                        </a:ext>
-                      </a:extLst>
-                    </a:blip>
-                    <a:srcRect/>
-                    <a:stretch>
-                      <a:fillRect/>
-                    </a:stretch>
-                  </pic:blipFill>
-                  <pic:spPr bwMode="auto">
-                    <a:xfrm>
-                      <a:off x="0" y="0"/>
-                      <a:ext cx="2324664" cy="3240000"/>
-                    </a:xfrm>
-                    <a:prstGeom prst="rect">
-                      <a:avLst/>
-                    </a:prstGeom>
-                    <a:noFill/>
-                    <a:ln>
-                      <a:noFill/>
-                    </a:ln>
-                  </pic:spPr>
-                </pic:pic>
-              </a:graphicData>
-            </a:graphic>
-          </wp:inline>
-        </w:drawing>
-      </w:r>
-    </w:p>
-    <w:p>
-      <w:pPr>
-        <w:jc w:val="both"/>
-      </w:pPr>
-      <w:r>
-        <w:t>Es erscheint ein Anmelde-Fenster, dass Sie mit „Weiter“ bestätigen.</w:t>
-      </w:r>
-      <w:r>
-        <w:t xml:space="preserve"> Jetzt müssen Sie Ihren Login-Name eingeben. Unsere Testperson heißt Max </w:t>
-      </w:r>
-      <w:proofErr w:type="spellStart"/>
-      <w:r>
-        <w:t>Musterman</w:t>
-      </w:r>
-      <w:proofErr w:type="spellEnd"/>
-      <w:r>
-        <w:t xml:space="preserve">. Der Login-Name setzt sich aus dem Nachnamen und den ersten beiden Buchstaben des Vornamens zusammen. </w:t>
-      </w:r>
-      <w:proofErr w:type="spellStart"/>
-      <w:r>
-        <w:t>Dahiner</w:t>
-      </w:r>
-      <w:proofErr w:type="spellEnd"/>
-      <w:r>
-        <w:t xml:space="preserve"> musst @</w:t>
-      </w:r>
-      <w:proofErr w:type="spellStart"/>
-      <w:r>
-        <w:t>scg.berlin</w:t>
-      </w:r>
-      <w:proofErr w:type="spellEnd"/>
-      <w:r>
-        <w:t xml:space="preserve"> gesetzt werden. Der volle Login-Name lautet also </w:t>
-      </w:r>
-      <w:proofErr w:type="spellStart"/>
-      <w:r>
-        <w:rPr>
-          <w:i/>
-          <w:iCs/>
-        </w:rPr>
-        <w:t>mustermanma@scg.berlin</w:t>
-      </w:r>
-      <w:proofErr w:type="spellEnd"/>
-      <w:r>
-        <w:t xml:space="preserve"> .</w:t>
-      </w:r>
-    </w:p>
-    <w:p>
-      <w:pPr>
-        <w:jc w:val="both"/>
-      </w:pPr>
-      <w:r>
-        <w:rPr>
-          <w:noProof/>
-        </w:rPr>
-        <mc:AlternateContent>
-          <mc:Choice Requires="wps">
-            <w:drawing>
-              <wp:anchor distT="0" distB="0" distL="114300" distR="114300" simplePos="0" relativeHeight="251783168" behindDoc="0" locked="0" layoutInCell="1" allowOverlap="1" wp14:anchorId="3FE68ED2" wp14:editId="21C706FA">
-                <wp:simplePos x="0" y="0"/>
-                <wp:positionH relativeFrom="column">
-                  <wp:posOffset>3928110</wp:posOffset>
-                </wp:positionH>
-                <wp:positionV relativeFrom="paragraph">
-                  <wp:posOffset>1602105</wp:posOffset>
-                </wp:positionV>
-                <wp:extent cx="2064385" cy="704215"/>
-                <wp:effectExtent l="19050" t="19050" r="31115" b="38735"/>
-                <wp:wrapNone/>
-                <wp:docPr id="36" name="Rechteck 36"/>
-                <wp:cNvGraphicFramePr/>
-                <a:graphic xmlns:a="http://schemas.openxmlformats.org/drawingml/2006/main">
-                  <a:graphicData uri="http://schemas.microsoft.com/office/word/2010/wordprocessingShape">
-                    <wps:wsp>
-                      <wps:cNvSpPr/>
-                      <wps:spPr>
-                        <a:xfrm>
-                          <a:off x="0" y="0"/>
-                          <a:ext cx="2064385" cy="704215"/>
-                        </a:xfrm>
-                        <a:prstGeom prst="rect">
-                          <a:avLst/>
-                        </a:prstGeom>
-                        <a:noFill/>
-                        <a:ln w="57150">
-                          <a:solidFill>
-                            <a:srgbClr val="FF0000"/>
-                          </a:solidFill>
-                        </a:ln>
-                      </wps:spPr>
-                      <wps:style>
-                        <a:lnRef idx="2">
-                          <a:schemeClr val="accent1">
-                            <a:shade val="50000"/>
-                          </a:schemeClr>
-                        </a:lnRef>
-                        <a:fillRef idx="1">
-                          <a:schemeClr val="accent1"/>
-                        </a:fillRef>
-                        <a:effectRef idx="0">
-                          <a:schemeClr val="accent1"/>
-                        </a:effectRef>
-                        <a:fontRef idx="minor">
-                          <a:schemeClr val="lt1"/>
-                        </a:fontRef>
-                      </wps:style>
-                      <wps:bodyPr rot="0" spcFirstLastPara="0" vertOverflow="overflow" horzOverflow="overflow" vert="horz" wrap="square" lIns="91440" tIns="45720" rIns="91440" bIns="45720" numCol="1" spcCol="0" rtlCol="0" fromWordArt="0" anchor="ctr" anchorCtr="0" forceAA="0" compatLnSpc="1">
-                        <a:prstTxWarp prst="textNoShape">
-                          <a:avLst/>
-                        </a:prstTxWarp>
-                        <a:noAutofit/>
-                      </wps:bodyPr>
-                    </wps:wsp>
-                  </a:graphicData>
-                </a:graphic>
-                <wp14:sizeRelH relativeFrom="margin">
-                  <wp14:pctWidth>0</wp14:pctWidth>
-                </wp14:sizeRelH>
-                <wp14:sizeRelV relativeFrom="margin">
-                  <wp14:pctHeight>0</wp14:pctHeight>
-                </wp14:sizeRelV>
-              </wp:anchor>
-            </w:drawing>
-          </mc:Choice>
-          <mc:Fallback>
-            <w:pict>
-              <v:rect w14:anchorId="3BC49AEC" id="Rechteck 36" o:spid="_x0000_s1026" style="position:absolute;margin-left:309.3pt;margin-top:126.15pt;width:162.55pt;height:55.45pt;z-index:251783168;visibility:visible;mso-wrap-style:square;mso-width-percent:0;mso-height-percent:0;mso-wrap-distance-left:9pt;mso-wrap-distance-top:0;mso-wrap-distance-right:9pt;mso-wrap-distance-bottom:0;mso-position-horizontal:absolute;mso-position-horizontal-relative:text;mso-position-vertical:absolute;mso-position-vertical-relative:text;mso-width-percent:0;mso-height-percent:0;mso-width-relative:margin;mso-height-relative:margin;v-text-anchor:middle" o:gfxdata="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" filled="f" strokecolor="red" strokeweight="4.5pt"/>
-            </w:pict>
-          </mc:Fallback>
-        </mc:AlternateContent>
-      </w:r>
-      <w:r>
-        <w:rPr>
-          <w:noProof/>
-        </w:rPr>
-        <mc:AlternateContent>
-          <mc:Choice Requires="wps">
-            <w:drawing>
-              <wp:anchor distT="0" distB="0" distL="114300" distR="114300" simplePos="0" relativeHeight="251785216" behindDoc="0" locked="0" layoutInCell="1" allowOverlap="1" wp14:anchorId="68B9162C" wp14:editId="111A1DC3">
-                <wp:simplePos x="0" y="0"/>
-                <wp:positionH relativeFrom="column">
-                  <wp:posOffset>544830</wp:posOffset>
-                </wp:positionH>
-                <wp:positionV relativeFrom="paragraph">
-                  <wp:posOffset>2119630</wp:posOffset>
-                </wp:positionV>
-                <wp:extent cx="2064385" cy="437515"/>
-                <wp:effectExtent l="19050" t="19050" r="31115" b="38735"/>
-                <wp:wrapNone/>
-                <wp:docPr id="38" name="Rechteck 38"/>
-                <wp:cNvGraphicFramePr/>
-                <a:graphic xmlns:a="http://schemas.openxmlformats.org/drawingml/2006/main">
-                  <a:graphicData uri="http://schemas.microsoft.com/office/word/2010/wordprocessingShape">
-                    <wps:wsp>
-                      <wps:cNvSpPr/>
-                      <wps:spPr>
-                        <a:xfrm>
-                          <a:off x="0" y="0"/>
-                          <a:ext cx="2064385" cy="437515"/>
-                        </a:xfrm>
-                        <a:prstGeom prst="rect">
-                          <a:avLst/>
-                        </a:prstGeom>
-                        <a:noFill/>
-                        <a:ln w="57150">
-                          <a:solidFill>
-                            <a:srgbClr val="FF0000"/>
-                          </a:solidFill>
-                        </a:ln>
-                      </wps:spPr>
-                      <wps:style>
-                        <a:lnRef idx="2">
-                          <a:schemeClr val="accent1">
-                            <a:shade val="50000"/>
-                          </a:schemeClr>
-                        </a:lnRef>
-                        <a:fillRef idx="1">
-                          <a:schemeClr val="accent1"/>
-                        </a:fillRef>
-                        <a:effectRef idx="0">
-                          <a:schemeClr val="accent1"/>
-                        </a:effectRef>
-                        <a:fontRef idx="minor">
-                          <a:schemeClr val="lt1"/>
-                        </a:fontRef>
-                      </wps:style>
-                      <wps:bodyPr rot="0" spcFirstLastPara="0" vertOverflow="overflow" horzOverflow="overflow" vert="horz" wrap="square" lIns="91440" tIns="45720" rIns="91440" bIns="45720" numCol="1" spcCol="0" rtlCol="0" fromWordArt="0" anchor="ctr" anchorCtr="0" forceAA="0" compatLnSpc="1">
-                        <a:prstTxWarp prst="textNoShape">
-                          <a:avLst/>
-                        </a:prstTxWarp>
-                        <a:noAutofit/>
-                      </wps:bodyPr>
-                    </wps:wsp>
-                  </a:graphicData>
-                </a:graphic>
-                <wp14:sizeRelH relativeFrom="margin">
-                  <wp14:pctWidth>0</wp14:pctWidth>
-                </wp14:sizeRelH>
-                <wp14:sizeRelV relativeFrom="margin">
-                  <wp14:pctHeight>0</wp14:pctHeight>
-                </wp14:sizeRelV>
-              </wp:anchor>
-            </w:drawing>
-          </mc:Choice>
-          <mc:Fallback>
-            <w:pict>
-              <v:rect w14:anchorId="6AD94799" id="Rechteck 38" o:spid="_x0000_s1026" style="position:absolute;margin-left:42.9pt;margin-top:166.9pt;width:162.55pt;height:34.45pt;z-index:251785216;visibility:visible;mso-wrap-style:square;mso-width-percent:0;mso-height-percent:0;mso-wrap-distance-left:9pt;mso-wrap-distance-top:0;mso-wrap-distance-right:9pt;mso-wrap-distance-bottom:0;mso-position-horizontal:absolute;mso-position-horizontal-relative:text;mso-position-vertical:absolute;mso-position-vertical-relative:text;mso-width-percent:0;mso-height-percent:0;mso-width-relative:margin;mso-height-relative:margin;v-text-anchor:middle" o:gfxdata="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" filled="f" strokecolor="red" strokeweight="4.5pt"/>
-            </w:pict>
-          </mc:Fallback>
-        </mc:AlternateContent>
-      </w:r>
-      <w:r>
-        <w:rPr>
-          <w:noProof/>
-        </w:rPr>
-        <w:drawing>
-          <wp:inline distT="0" distB="0" distL="0" distR="0" wp14:anchorId="6F2D5C4F" wp14:editId="70C52906">
-            <wp:extent cx="3240000" cy="2290960"/>
-            <wp:effectExtent l="0" t="0" r="0" b="0"/>
-            <wp:docPr id="33" name="Grafik 33"/>
-            <wp:cNvGraphicFramePr>
-              <a:graphicFrameLocks xmlns:a="http://schemas.openxmlformats.org/drawingml/2006/main" noChangeAspect="1"/>
-            </wp:cNvGraphicFramePr>
-            <a:graphic xmlns:a="http://schemas.openxmlformats.org/drawingml/2006/main">
-              <a:graphicData uri="http://schemas.openxmlformats.org/drawingml/2006/picture">
-                <pic:pic xmlns:pic="http://schemas.openxmlformats.org/drawingml/2006/picture">
-                  <pic:nvPicPr>
-                    <pic:cNvPr id="0" name="Picture 5"/>
-                    <pic:cNvPicPr>
-                      <a:picLocks noChangeAspect="1" noChangeArrowheads="1"/>
-                    </pic:cNvPicPr>
-                  </pic:nvPicPr>
-                  <pic:blipFill>
-                    <a:blip r:embed="rId24">
-                      <a:extLst>
-                        <a:ext uri="{28A0092B-C50C-407E-A947-70E740481C1C}">
-                          <a14:useLocalDpi xmlns:a14="http://schemas.microsoft.com/office/drawing/2010/main" val="0"/>
-                        </a:ext>
-                      </a:extLst>
-                    </a:blip>
-                    <a:srcRect/>
-                    <a:stretch>
-                      <a:fillRect/>
-                    </a:stretch>
-                  </pic:blipFill>
-                  <pic:spPr bwMode="auto">
-                    <a:xfrm>
-                      <a:off x="0" y="0"/>
-                      <a:ext cx="3240000" cy="2290960"/>
-                    </a:xfrm>
-                    <a:prstGeom prst="rect">
-                      <a:avLst/>
-                    </a:prstGeom>
-                    <a:noFill/>
-                    <a:ln>
-                      <a:noFill/>
-                    </a:ln>
-                  </pic:spPr>
-                </pic:pic>
-              </a:graphicData>
-            </a:graphic>
-          </wp:inline>
-        </w:drawing>
-      </w:r>
-      <w:r>
-        <w:t xml:space="preserve">       </w:t>
-      </w:r>
-      <w:r>
-        <w:rPr>
-          <w:noProof/>
-        </w:rPr>
-        <w:drawing>
-          <wp:inline distT="0" distB="0" distL="0" distR="0" wp14:anchorId="5039E86B" wp14:editId="229E1956">
-            <wp:extent cx="3240000" cy="2551181"/>
-            <wp:effectExtent l="0" t="0" r="0" b="1905"/>
-            <wp:docPr id="35" name="Grafik 35"/>
-            <wp:cNvGraphicFramePr>
-              <a:graphicFrameLocks xmlns:a="http://schemas.openxmlformats.org/drawingml/2006/main" noChangeAspect="1"/>
-            </wp:cNvGraphicFramePr>
-            <a:graphic xmlns:a="http://schemas.openxmlformats.org/drawingml/2006/main">
-              <a:graphicData uri="http://schemas.openxmlformats.org/drawingml/2006/picture">
-                <pic:pic xmlns:pic="http://schemas.openxmlformats.org/drawingml/2006/picture">
-                  <pic:nvPicPr>
-                    <pic:cNvPr id="0" name="Picture 7"/>
-                    <pic:cNvPicPr>
-                      <a:picLocks noChangeAspect="1" noChangeArrowheads="1"/>
-                    </pic:cNvPicPr>
-                  </pic:nvPicPr>
-                  <pic:blipFill>
-                    <a:blip r:embed="rId25">
-                      <a:extLst>
-                        <a:ext uri="{28A0092B-C50C-407E-A947-70E740481C1C}">
-                          <a14:useLocalDpi xmlns:a14="http://schemas.microsoft.com/office/drawing/2010/main" val="0"/>
-                        </a:ext>
-                      </a:extLst>
-                    </a:blip>
-                    <a:srcRect/>
-                    <a:stretch>
-                      <a:fillRect/>
-                    </a:stretch>
-                  </pic:blipFill>
-                  <pic:spPr bwMode="auto">
-                    <a:xfrm>
-                      <a:off x="0" y="0"/>
-                      <a:ext cx="3240000" cy="2551181"/>
-                    </a:xfrm>
-                    <a:prstGeom prst="rect">
-                      <a:avLst/>
-                    </a:prstGeom>
-                    <a:noFill/>
-                    <a:ln>
-                      <a:noFill/>
-                    </a:ln>
-                  </pic:spPr>
-                </pic:pic>
-              </a:graphicData>
-            </a:graphic>
-          </wp:inline>
-        </w:drawing>
-      </w:r>
-    </w:p>
-    <w:p>
-      <w:r>
-        <w:br w:type="page"/>
-      </w:r>
-    </w:p>
-    <w:p>
-      <w:pPr>
-        <w:jc w:val="both"/>
-      </w:pPr>
-      <w:r>
-        <w:lastRenderedPageBreak/>
-        <w:t xml:space="preserve">Im darauffolgenden Fenster geben Sie Ihr Passwort ein, dass sie aus von den Rechnern im Computerraum kennen. Weil das Passwort für die Rechner im Computerraum zu kurz war, setzen Sie bitte </w:t>
-      </w:r>
-      <w:proofErr w:type="spellStart"/>
-      <w:r>
-        <w:t>scg</w:t>
-      </w:r>
-      <w:proofErr w:type="spellEnd"/>
-      <w:r>
-        <w:t>! an ihr Passwort ran.</w:t>
-      </w:r>
-      <w:r>
-        <w:t xml:space="preserve"> Max </w:t>
-      </w:r>
-      <w:proofErr w:type="spellStart"/>
-      <w:r>
-        <w:t>Musterman</w:t>
-      </w:r>
-      <w:proofErr w:type="spellEnd"/>
-      <w:r>
-        <w:t xml:space="preserve"> hat das Passwort </w:t>
-      </w:r>
-      <w:r>
-        <w:rPr>
-          <w:i/>
-          <w:iCs/>
-        </w:rPr>
-        <w:t>abcd1</w:t>
-      </w:r>
-      <w:r>
-        <w:t xml:space="preserve"> und muss nun bei Microsoft Teams als Passwort </w:t>
-      </w:r>
-      <w:r>
-        <w:rPr>
-          <w:i/>
-          <w:iCs/>
-        </w:rPr>
-        <w:t>abcd1scg!</w:t>
-      </w:r>
-      <w:r>
-        <w:t xml:space="preserve"> eingeben.</w:t>
-      </w:r>
-      <w:r>
-        <w:t xml:space="preserve"> Wenn Sie Ihren Login-Namen oder Ihr Passwort vergessen haben, wenden Sie sich bitte per E-Mail an Ihren Klassenlehrer. SchülerInnen aus der Oberstufe dürfen sich per E-Mail unter Angabe des vollen Namens, des Tutors und des Geburtsdatums an </w:t>
-      </w:r>
-      <w:hyperlink r:id="rId26" w:history="1">
-        <w:r>
-          <w:rPr>
-            <w:rStyle w:val="Hyperlink"/>
-          </w:rPr>
-          <w:t>nachfrage@scgberlin.de</w:t>
-        </w:r>
-      </w:hyperlink>
-      <w:r>
-        <w:t xml:space="preserve"> wenden. Anfragen mit unvollständigen Angaben bleiben unbeantwortet.</w:t>
-      </w:r>
-    </w:p>
-    <w:p>
-      <w:pPr>
-        <w:jc w:val="center"/>
-      </w:pPr>
-      <w:r>
-        <w:rPr>
-          <w:noProof/>
-        </w:rPr>
-        <mc:AlternateContent>
-          <mc:Choice Requires="wps">
-            <w:drawing>
-              <wp:anchor distT="0" distB="0" distL="114300" distR="114300" simplePos="0" relativeHeight="251789312" behindDoc="0" locked="0" layoutInCell="1" allowOverlap="1" wp14:anchorId="055D8DC3" wp14:editId="71BFF74A">
-                <wp:simplePos x="0" y="0"/>
-                <wp:positionH relativeFrom="column">
-                  <wp:posOffset>3595370</wp:posOffset>
-                </wp:positionH>
-                <wp:positionV relativeFrom="paragraph">
-                  <wp:posOffset>1299845</wp:posOffset>
-                </wp:positionV>
-                <wp:extent cx="795911" cy="298829"/>
-                <wp:effectExtent l="19050" t="19050" r="42545" b="44450"/>
-                <wp:wrapNone/>
-                <wp:docPr id="41" name="Rechteck 41"/>
-                <wp:cNvGraphicFramePr/>
-                <a:graphic xmlns:a="http://schemas.openxmlformats.org/drawingml/2006/main">
-                  <a:graphicData uri="http://schemas.microsoft.com/office/word/2010/wordprocessingShape">
-                    <wps:wsp>
-                      <wps:cNvSpPr/>
-                      <wps:spPr>
-                        <a:xfrm>
-                          <a:off x="0" y="0"/>
-                          <a:ext cx="795911" cy="298829"/>
-                        </a:xfrm>
-                        <a:prstGeom prst="rect">
-                          <a:avLst/>
-                        </a:prstGeom>
-                        <a:noFill/>
-                        <a:ln w="57150">
-                          <a:solidFill>
-                            <a:srgbClr val="FF0000"/>
-                          </a:solidFill>
-                        </a:ln>
-                      </wps:spPr>
-                      <wps:style>
-                        <a:lnRef idx="2">
-                          <a:schemeClr val="accent1">
-                            <a:shade val="50000"/>
-                          </a:schemeClr>
-                        </a:lnRef>
-                        <a:fillRef idx="1">
-                          <a:schemeClr val="accent1"/>
-                        </a:fillRef>
-                        <a:effectRef idx="0">
-                          <a:schemeClr val="accent1"/>
-                        </a:effectRef>
-                        <a:fontRef idx="minor">
-                          <a:schemeClr val="lt1"/>
-                        </a:fontRef>
-                      </wps:style>
-                      <wps:bodyPr rot="0" spcFirstLastPara="0" vertOverflow="overflow" horzOverflow="overflow" vert="horz" wrap="square" lIns="91440" tIns="45720" rIns="91440" bIns="45720" numCol="1" spcCol="0" rtlCol="0" fromWordArt="0" anchor="ctr" anchorCtr="0" forceAA="0" compatLnSpc="1">
-                        <a:prstTxWarp prst="textNoShape">
-                          <a:avLst/>
-                        </a:prstTxWarp>
-                        <a:noAutofit/>
-                      </wps:bodyPr>
-                    </wps:wsp>
-                  </a:graphicData>
-                </a:graphic>
-                <wp14:sizeRelH relativeFrom="margin">
-                  <wp14:pctWidth>0</wp14:pctWidth>
-                </wp14:sizeRelH>
-                <wp14:sizeRelV relativeFrom="margin">
-                  <wp14:pctHeight>0</wp14:pctHeight>
-                </wp14:sizeRelV>
-              </wp:anchor>
-            </w:drawing>
-          </mc:Choice>
-          <mc:Fallback>
-            <w:pict>
-              <v:rect w14:anchorId="3A83A4E8" id="Rechteck 41" o:spid="_x0000_s1026" style="position:absolute;margin-left:283.1pt;margin-top:102.35pt;width:62.65pt;height:23.55pt;z-index:251789312;visibility:visible;mso-wrap-style:square;mso-width-percent:0;mso-height-percent:0;mso-wrap-distance-left:9pt;mso-wrap-distance-top:0;mso-wrap-distance-right:9pt;mso-wrap-distance-bottom:0;mso-position-horizontal:absolute;mso-position-horizontal-relative:text;mso-position-vertical:absolute;mso-position-vertical-relative:text;mso-width-percent:0;mso-height-percent:0;mso-width-relative:margin;mso-height-relative:margin;v-text-anchor:middle" o:gfxdata="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" filled="f" strokecolor="red" strokeweight="4.5pt"/>
-            </w:pict>
-          </mc:Fallback>
-        </mc:AlternateContent>
-      </w:r>
-      <w:r>
-        <w:rPr>
-          <w:noProof/>
-        </w:rPr>
-        <mc:AlternateContent>
-          <mc:Choice Requires="wps">
-            <w:drawing>
-              <wp:anchor distT="0" distB="0" distL="114300" distR="114300" simplePos="0" relativeHeight="251787264" behindDoc="0" locked="0" layoutInCell="1" allowOverlap="1" wp14:anchorId="5AA030C2" wp14:editId="3D03F59C">
-                <wp:simplePos x="0" y="0"/>
-                <wp:positionH relativeFrom="column">
-                  <wp:posOffset>2266950</wp:posOffset>
-                </wp:positionH>
-                <wp:positionV relativeFrom="paragraph">
-                  <wp:posOffset>584835</wp:posOffset>
-                </wp:positionV>
-                <wp:extent cx="2064385" cy="437515"/>
-                <wp:effectExtent l="19050" t="19050" r="31115" b="38735"/>
-                <wp:wrapNone/>
-                <wp:docPr id="40" name="Rechteck 40"/>
-                <wp:cNvGraphicFramePr/>
-                <a:graphic xmlns:a="http://schemas.openxmlformats.org/drawingml/2006/main">
-                  <a:graphicData uri="http://schemas.microsoft.com/office/word/2010/wordprocessingShape">
-                    <wps:wsp>
-                      <wps:cNvSpPr/>
-                      <wps:spPr>
-                        <a:xfrm>
-                          <a:off x="0" y="0"/>
-                          <a:ext cx="2064385" cy="437515"/>
-                        </a:xfrm>
-                        <a:prstGeom prst="rect">
-                          <a:avLst/>
-                        </a:prstGeom>
-                        <a:noFill/>
-                        <a:ln w="57150">
-                          <a:solidFill>
-                            <a:srgbClr val="FF0000"/>
-                          </a:solidFill>
-                        </a:ln>
-                      </wps:spPr>
-                      <wps:style>
-                        <a:lnRef idx="2">
-                          <a:schemeClr val="accent1">
-                            <a:shade val="50000"/>
-                          </a:schemeClr>
-                        </a:lnRef>
-                        <a:fillRef idx="1">
-                          <a:schemeClr val="accent1"/>
-                        </a:fillRef>
-                        <a:effectRef idx="0">
-                          <a:schemeClr val="accent1"/>
-                        </a:effectRef>
-                        <a:fontRef idx="minor">
-                          <a:schemeClr val="lt1"/>
-                        </a:fontRef>
-                      </wps:style>
-                      <wps:bodyPr rot="0" spcFirstLastPara="0" vertOverflow="overflow" horzOverflow="overflow" vert="horz" wrap="square" lIns="91440" tIns="45720" rIns="91440" bIns="45720" numCol="1" spcCol="0" rtlCol="0" fromWordArt="0" anchor="ctr" anchorCtr="0" forceAA="0" compatLnSpc="1">
-                        <a:prstTxWarp prst="textNoShape">
-                          <a:avLst/>
-                        </a:prstTxWarp>
-                        <a:noAutofit/>
-                      </wps:bodyPr>
-                    </wps:wsp>
-                  </a:graphicData>
-                </a:graphic>
-                <wp14:sizeRelH relativeFrom="margin">
-                  <wp14:pctWidth>0</wp14:pctWidth>
-                </wp14:sizeRelH>
-                <wp14:sizeRelV relativeFrom="margin">
-                  <wp14:pctHeight>0</wp14:pctHeight>
-                </wp14:sizeRelV>
-              </wp:anchor>
-            </w:drawing>
-          </mc:Choice>
-          <mc:Fallback>
-            <w:pict>
-              <v:rect w14:anchorId="272A98BF" id="Rechteck 40" o:spid="_x0000_s1026" style="position:absolute;margin-left:178.5pt;margin-top:46.05pt;width:162.55pt;height:34.45pt;z-index:251787264;visibility:visible;mso-wrap-style:square;mso-width-percent:0;mso-height-percent:0;mso-wrap-distance-left:9pt;mso-wrap-distance-top:0;mso-wrap-distance-right:9pt;mso-wrap-distance-bottom:0;mso-position-horizontal:absolute;mso-position-horizontal-relative:text;mso-position-vertical:absolute;mso-position-vertical-relative:text;mso-width-percent:0;mso-height-percent:0;mso-width-relative:margin;mso-height-relative:margin;v-text-anchor:middle" o:gfxdata="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" filled="f" strokecolor="red" strokeweight="4.5pt"/>
-            </w:pict>
-          </mc:Fallback>
-        </mc:AlternateContent>
-      </w:r>
-      <w:r>
-        <w:rPr>
-          <w:noProof/>
-        </w:rPr>
-        <w:drawing>
-          <wp:inline distT="0" distB="0" distL="0" distR="0" wp14:anchorId="03BEF45A" wp14:editId="7F3EB8A1">
-            <wp:extent cx="2243158" cy="2552400"/>
-            <wp:effectExtent l="0" t="0" r="5080" b="635"/>
-            <wp:docPr id="39" name="Grafik 39"/>
-            <wp:cNvGraphicFramePr>
-              <a:graphicFrameLocks xmlns:a="http://schemas.openxmlformats.org/drawingml/2006/main" noChangeAspect="1"/>
-            </wp:cNvGraphicFramePr>
-            <a:graphic xmlns:a="http://schemas.openxmlformats.org/drawingml/2006/main">
-              <a:graphicData uri="http://schemas.openxmlformats.org/drawingml/2006/picture">
-                <pic:pic xmlns:pic="http://schemas.openxmlformats.org/drawingml/2006/picture">
-                  <pic:nvPicPr>
-                    <pic:cNvPr id="0" name="Picture 8"/>
-                    <pic:cNvPicPr>
-                      <a:picLocks noChangeAspect="1" noChangeArrowheads="1"/>
-                    </pic:cNvPicPr>
-                  </pic:nvPicPr>
-                  <pic:blipFill>
-                    <a:blip r:embed="rId27">
-                      <a:extLst>
-                        <a:ext uri="{28A0092B-C50C-407E-A947-70E740481C1C}">
-                          <a14:useLocalDpi xmlns:a14="http://schemas.microsoft.com/office/drawing/2010/main" val="0"/>
-                        </a:ext>
-                      </a:extLst>
-                    </a:blip>
-                    <a:srcRect/>
-                    <a:stretch>
-                      <a:fillRect/>
-                    </a:stretch>
-                  </pic:blipFill>
-                  <pic:spPr bwMode="auto">
-                    <a:xfrm>
-                      <a:off x="0" y="0"/>
-                      <a:ext cx="2243158" cy="2552400"/>
-                    </a:xfrm>
-                    <a:prstGeom prst="rect">
-                      <a:avLst/>
-                    </a:prstGeom>
-                    <a:noFill/>
-                    <a:ln>
-                      <a:noFill/>
-                    </a:ln>
-                  </pic:spPr>
-                </pic:pic>
-              </a:graphicData>
-            </a:graphic>
-          </wp:inline>
-        </w:drawing>
-      </w:r>
-    </w:p>
-    <w:p>
-      <w:pPr>
-        <w:jc w:val="both"/>
-      </w:pPr>
-      <w:r>
-        <w:t xml:space="preserve"> Nach der erfolgreichen Eingabe Ihrer Einwahldaten sind Sie angemeldet. </w:t>
-      </w:r>
-      <w:r>
-        <w:t xml:space="preserve">Sie können nun </w:t>
-      </w:r>
-      <w:r>
-        <w:t>oben rechts</w:t>
-      </w:r>
-      <w:r>
-        <w:t xml:space="preserve"> durch Ihre „Teams“, „Chats“, „Aufgaben“, etc. navigieren.</w:t>
-      </w:r>
-    </w:p>
-    <w:p>
-      <w:pPr>
-        <w:jc w:val="both"/>
-      </w:pPr>
-      <w:r>
-        <w:rPr>
-          <w:noProof/>
-        </w:rPr>
-        <mc:AlternateContent>
-          <mc:Choice Requires="wps">
-            <w:drawing>
-              <wp:anchor distT="0" distB="0" distL="114300" distR="114300" simplePos="0" relativeHeight="251791360" behindDoc="0" locked="0" layoutInCell="1" allowOverlap="1" wp14:anchorId="69160AC2" wp14:editId="0AEA8E95">
-                <wp:simplePos x="0" y="0"/>
-                <wp:positionH relativeFrom="column">
-                  <wp:posOffset>25400</wp:posOffset>
-                </wp:positionH>
-                <wp:positionV relativeFrom="paragraph">
-                  <wp:posOffset>273685</wp:posOffset>
-                </wp:positionV>
-                <wp:extent cx="370345" cy="2942090"/>
-                <wp:effectExtent l="19050" t="19050" r="29845" b="29845"/>
-                <wp:wrapNone/>
-                <wp:docPr id="44" name="Rechteck 44"/>
-                <wp:cNvGraphicFramePr/>
-                <a:graphic xmlns:a="http://schemas.openxmlformats.org/drawingml/2006/main">
-                  <a:graphicData uri="http://schemas.microsoft.com/office/word/2010/wordprocessingShape">
-                    <wps:wsp>
-                      <wps:cNvSpPr/>
-                      <wps:spPr>
-                        <a:xfrm>
-                          <a:off x="0" y="0"/>
-                          <a:ext cx="370345" cy="2942090"/>
-                        </a:xfrm>
-                        <a:prstGeom prst="rect">
-                          <a:avLst/>
-                        </a:prstGeom>
-                        <a:noFill/>
-                        <a:ln w="57150">
-                          <a:solidFill>
-                            <a:srgbClr val="FF0000"/>
-                          </a:solidFill>
-                        </a:ln>
-                      </wps:spPr>
-                      <wps:style>
-                        <a:lnRef idx="2">
-                          <a:schemeClr val="accent1">
-                            <a:shade val="50000"/>
-                          </a:schemeClr>
-                        </a:lnRef>
-                        <a:fillRef idx="1">
-                          <a:schemeClr val="accent1"/>
-                        </a:fillRef>
-                        <a:effectRef idx="0">
-                          <a:schemeClr val="accent1"/>
-                        </a:effectRef>
-                        <a:fontRef idx="minor">
-                          <a:schemeClr val="lt1"/>
-                        </a:fontRef>
-                      </wps:style>
-                      <wps:bodyPr rot="0" spcFirstLastPara="0" vertOverflow="overflow" horzOverflow="overflow" vert="horz" wrap="square" lIns="91440" tIns="45720" rIns="91440" bIns="45720" numCol="1" spcCol="0" rtlCol="0" fromWordArt="0" anchor="ctr" anchorCtr="0" forceAA="0" compatLnSpc="1">
-                        <a:prstTxWarp prst="textNoShape">
-                          <a:avLst/>
-                        </a:prstTxWarp>
-                        <a:noAutofit/>
-                      </wps:bodyPr>
-                    </wps:wsp>
-                  </a:graphicData>
-                </a:graphic>
-                <wp14:sizeRelH relativeFrom="margin">
-                  <wp14:pctWidth>0</wp14:pctWidth>
-                </wp14:sizeRelH>
-                <wp14:sizeRelV relativeFrom="margin">
-                  <wp14:pctHeight>0</wp14:pctHeight>
-                </wp14:sizeRelV>
-              </wp:anchor>
-            </w:drawing>
-          </mc:Choice>
-          <mc:Fallback>
-            <w:pict>
-              <v:rect w14:anchorId="34CB0937" id="Rechteck 44" o:spid="_x0000_s1026" style="position:absolute;margin-left:2pt;margin-top:21.55pt;width:29.15pt;height:231.65pt;z-index:251791360;visibility:visible;mso-wrap-style:square;mso-width-percent:0;mso-height-percent:0;mso-wrap-distance-left:9pt;mso-wrap-distance-top:0;mso-wrap-distance-right:9pt;mso-wrap-distance-bottom:0;mso-position-horizontal:absolute;mso-position-horizontal-relative:text;mso-position-vertical:absolute;mso-position-vertical-relative:text;mso-width-percent:0;mso-height-percent:0;mso-width-relative:margin;mso-height-relative:margin;v-text-anchor:middle" o:gfxdata="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" filled="f" strokecolor="red" strokeweight="4.5pt"/>
-            </w:pict>
-          </mc:Fallback>
-        </mc:AlternateContent>
-      </w:r>
-      <w:r>
-        <w:rPr>
-          <w:noProof/>
-        </w:rPr>
-        <w:drawing>
-          <wp:inline distT="0" distB="0" distL="0" distR="0" wp14:anchorId="30113205" wp14:editId="18271D0B">
-            <wp:extent cx="6638400" cy="5422103"/>
-            <wp:effectExtent l="0" t="0" r="0" b="7620"/>
-            <wp:docPr id="43" name="Grafik 43"/>
-            <wp:cNvGraphicFramePr>
-              <a:graphicFrameLocks xmlns:a="http://schemas.openxmlformats.org/drawingml/2006/main" noChangeAspect="1"/>
-            </wp:cNvGraphicFramePr>
-            <a:graphic xmlns:a="http://schemas.openxmlformats.org/drawingml/2006/main">
-              <a:graphicData uri="http://schemas.openxmlformats.org/drawingml/2006/picture">
-                <pic:pic xmlns:pic="http://schemas.openxmlformats.org/drawingml/2006/picture">
-                  <pic:nvPicPr>
-                    <pic:cNvPr id="0" name="Picture 11"/>
-                    <pic:cNvPicPr>
-                      <a:picLocks noChangeAspect="1" noChangeArrowheads="1"/>
-                    </pic:cNvPicPr>
-                  </pic:nvPicPr>
-                  <pic:blipFill rotWithShape="1">
-                    <a:blip r:embed="rId28" cstate="print">
-                      <a:extLst>
-                        <a:ext uri="{28A0092B-C50C-407E-A947-70E740481C1C}">
-                          <a14:useLocalDpi xmlns:a14="http://schemas.microsoft.com/office/drawing/2010/main" val="0"/>
-                        </a:ext>
-                      </a:extLst>
-                    </a:blip>
-                    <a:srcRect r="33075"/>
-                    <a:stretch/>
-                  </pic:blipFill>
-                  <pic:spPr bwMode="auto">
-                    <a:xfrm>
-                      <a:off x="0" y="0"/>
-                      <a:ext cx="6638400" cy="5422103"/>
-                    </a:xfrm>
-                    <a:prstGeom prst="rect">
-                      <a:avLst/>
-                    </a:prstGeom>
-                    <a:noFill/>
-                    <a:ln>
-                      <a:noFill/>
-                    </a:ln>
-                    <a:extLst>
-                      <a:ext uri="{53640926-AAD7-44D8-BBD7-CCE9431645EC}">
-                        <a14:shadowObscured xmlns:a14="http://schemas.microsoft.com/office/drawing/2010/main"/>
-                      </a:ext>
-                    </a:extLst>
-                  </pic:spPr>
-                </pic:pic>
-              </a:graphicData>
-            </a:graphic>
-          </wp:inline>
-        </w:drawing>
-      </w:r>
-    </w:p>
+    <w:p/>
     <w:sectPr>
       <w:pgSz w:w="11906" w:h="16838"/>
       <w:pgMar w:top="720" w:right="720" w:bottom="720" w:left="720" w:header="708" w:footer="708" w:gutter="0"/>
@@ -4894,7 +4038,7 @@
 </file>
 
 <file path=customXml/itemProps1.xml><?xml version="1.0" encoding="utf-8"?>
-<ds:datastoreItem xmlns:ds="http://schemas.openxmlformats.org/officeDocument/2006/customXml" ds:itemID="{7515081B-4547-4874-9CB0-87769BB918AE}">
+<ds:datastoreItem xmlns:ds="http://schemas.openxmlformats.org/officeDocument/2006/customXml" ds:itemID="{1952F5C2-F3DF-4C7F-B86F-9AE1655ADB78}">
   <ds:schemaRefs>
     <ds:schemaRef ds:uri="http://schemas.openxmlformats.org/officeDocument/2006/bibliography"/>
   </ds:schemaRefs>

</xml_diff>

<commit_message>
update Win 10 Fotos zu Word zusammenführen
</commit_message>
<xml_diff>
--- a/Windows 10 - Fotos in einer Word-Datei zusammenführen für vereinfachte Korrektur.docx
+++ b/Windows 10 - Fotos in einer Word-Datei zusammenführen für vereinfachte Korrektur.docx
@@ -3683,8 +3683,142 @@
         <w:t xml:space="preserve"> abgelegt.</w:t>
       </w:r>
     </w:p>
-    <w:p/>
-    <w:p/>
+    <w:p>
+      <w:pPr>
+        <w:jc w:val="both"/>
+        <w:rPr>
+          <w:rFonts w:ascii="Segoe UI" w:eastAsia="Times New Roman" w:hAnsi="Segoe UI" w:cs="Segoe UI"/>
+          <w:sz w:val="21"/>
+          <w:szCs w:val="21"/>
+          <w:lang w:eastAsia="de-DE"/>
+        </w:rPr>
+      </w:pPr>
+      <w:r>
+        <w:rPr>
+          <w:rFonts w:ascii="Segoe UI" w:eastAsia="Times New Roman" w:hAnsi="Segoe UI" w:cs="Segoe UI"/>
+          <w:sz w:val="21"/>
+          <w:szCs w:val="21"/>
+          <w:lang w:eastAsia="de-DE"/>
+        </w:rPr>
+        <w:t>Auf</w:t>
+      </w:r>
+      <w:r>
+        <w:rPr>
+          <w:rFonts w:ascii="Segoe UI" w:eastAsia="Times New Roman" w:hAnsi="Segoe UI" w:cs="Segoe UI"/>
+          <w:sz w:val="21"/>
+          <w:szCs w:val="21"/>
+          <w:lang w:eastAsia="de-DE"/>
+        </w:rPr>
+        <w:t xml:space="preserve"> dem Smartphone oder in der Desktop App </w:t>
+      </w:r>
+      <w:r>
+        <w:rPr>
+          <w:rFonts w:ascii="Segoe UI" w:eastAsia="Times New Roman" w:hAnsi="Segoe UI" w:cs="Segoe UI"/>
+          <w:sz w:val="21"/>
+          <w:szCs w:val="21"/>
+          <w:lang w:eastAsia="de-DE"/>
+        </w:rPr>
+        <w:t>kann</w:t>
+      </w:r>
+      <w:r>
+        <w:rPr>
+          <w:rFonts w:ascii="Segoe UI" w:eastAsia="Times New Roman" w:hAnsi="Segoe UI" w:cs="Segoe UI"/>
+          <w:sz w:val="21"/>
+          <w:szCs w:val="21"/>
+          <w:lang w:eastAsia="de-DE"/>
+        </w:rPr>
+        <w:t xml:space="preserve"> folgende Fehlermeldung</w:t>
+      </w:r>
+      <w:r>
+        <w:rPr>
+          <w:rFonts w:ascii="Segoe UI" w:eastAsia="Times New Roman" w:hAnsi="Segoe UI" w:cs="Segoe UI"/>
+          <w:sz w:val="21"/>
+          <w:szCs w:val="21"/>
+          <w:lang w:eastAsia="de-DE"/>
+        </w:rPr>
+        <w:t xml:space="preserve"> auftreten. Dann sind</w:t>
+      </w:r>
+      <w:r>
+        <w:rPr>
+          <w:rFonts w:ascii="Segoe UI" w:eastAsia="Times New Roman" w:hAnsi="Segoe UI" w:cs="Segoe UI"/>
+          <w:sz w:val="21"/>
+          <w:szCs w:val="21"/>
+          <w:lang w:eastAsia="de-DE"/>
+        </w:rPr>
+        <w:t xml:space="preserve"> Sie nicht mit dem Schulaccount in Word eingeloggt.</w:t>
+      </w:r>
+      <w:r>
+        <w:rPr>
+          <w:rFonts w:ascii="Segoe UI" w:eastAsia="Times New Roman" w:hAnsi="Segoe UI" w:cs="Segoe UI"/>
+          <w:sz w:val="21"/>
+          <w:szCs w:val="21"/>
+          <w:lang w:eastAsia="de-DE"/>
+        </w:rPr>
+        <w:t xml:space="preserve"> Loggen Sie sich erst richtig in Word ein und wiederholen Sie dann den Vorgang von Microsoft Teams aus.</w:t>
+      </w:r>
+    </w:p>
+    <w:p>
+      <w:pPr>
+        <w:jc w:val="center"/>
+      </w:pPr>
+      <w:r>
+        <w:rPr>
+          <w:rFonts w:ascii="Segoe UI" w:eastAsia="Times New Roman" w:hAnsi="Segoe UI" w:cs="Segoe UI"/>
+          <w:noProof/>
+          <w:sz w:val="21"/>
+          <w:szCs w:val="21"/>
+          <w:lang w:eastAsia="de-DE"/>
+        </w:rPr>
+        <w:drawing>
+          <wp:inline distT="0" distB="0" distL="0" distR="0" wp14:anchorId="6E27E680" wp14:editId="113D7384">
+            <wp:extent cx="6444000" cy="2949082"/>
+            <wp:effectExtent l="0" t="0" r="0" b="3810"/>
+            <wp:docPr id="30" name="Grafik 30"/>
+            <wp:cNvGraphicFramePr>
+              <a:graphicFrameLocks xmlns:a="http://schemas.openxmlformats.org/drawingml/2006/main" noChangeAspect="1"/>
+            </wp:cNvGraphicFramePr>
+            <a:graphic xmlns:a="http://schemas.openxmlformats.org/drawingml/2006/main">
+              <a:graphicData uri="http://schemas.openxmlformats.org/drawingml/2006/picture">
+                <pic:pic xmlns:pic="http://schemas.openxmlformats.org/drawingml/2006/picture">
+                  <pic:nvPicPr>
+                    <pic:cNvPr id="0" name="Picture 1"/>
+                    <pic:cNvPicPr>
+                      <a:picLocks noChangeAspect="1" noChangeArrowheads="1"/>
+                    </pic:cNvPicPr>
+                  </pic:nvPicPr>
+                  <pic:blipFill>
+                    <a:blip r:embed="rId26" cstate="print">
+                      <a:extLst>
+                        <a:ext uri="{28A0092B-C50C-407E-A947-70E740481C1C}">
+                          <a14:useLocalDpi xmlns:a14="http://schemas.microsoft.com/office/drawing/2010/main" val="0"/>
+                        </a:ext>
+                      </a:extLst>
+                    </a:blip>
+                    <a:srcRect/>
+                    <a:stretch>
+                      <a:fillRect/>
+                    </a:stretch>
+                  </pic:blipFill>
+                  <pic:spPr bwMode="auto">
+                    <a:xfrm>
+                      <a:off x="0" y="0"/>
+                      <a:ext cx="6444000" cy="2949082"/>
+                    </a:xfrm>
+                    <a:prstGeom prst="rect">
+                      <a:avLst/>
+                    </a:prstGeom>
+                    <a:noFill/>
+                    <a:ln>
+                      <a:noFill/>
+                    </a:ln>
+                  </pic:spPr>
+                </pic:pic>
+              </a:graphicData>
+            </a:graphic>
+          </wp:inline>
+        </w:drawing>
+      </w:r>
+    </w:p>
     <w:p>
       <w:pPr>
         <w:jc w:val="center"/>

</xml_diff>

<commit_message>
WIN 10 docx Bilder zusammenführen update
</commit_message>
<xml_diff>
--- a/Windows 10 - Fotos in einer Word-Datei zusammenführen für vereinfachte Korrektur.docx
+++ b/Windows 10 - Fotos in einer Word-Datei zusammenführen für vereinfachte Korrektur.docx
@@ -67,28 +67,35 @@
           <w:bCs/>
         </w:rPr>
         <w:tab/>
-        <w:t>(Version 1.0</w:t>
+        <w:t>(Version 1.</w:t>
       </w:r>
       <w:r>
         <w:rPr>
           <w:b/>
           <w:bCs/>
         </w:rPr>
-        <w:tab/>
+        <w:t>1</w:t>
       </w:r>
       <w:r>
         <w:rPr>
           <w:b/>
           <w:bCs/>
         </w:rPr>
-        <w:t xml:space="preserve">   0</w:t>
+        <w:tab/>
       </w:r>
       <w:r>
         <w:rPr>
           <w:b/>
           <w:bCs/>
         </w:rPr>
-        <w:t>9</w:t>
+        <w:t xml:space="preserve">   </w:t>
+      </w:r>
+      <w:r>
+        <w:rPr>
+          <w:b/>
+          <w:bCs/>
+        </w:rPr>
+        <w:t>16</w:t>
       </w:r>
       <w:r>
         <w:rPr>
@@ -2295,7 +2302,13 @@
         <w:jc w:val="both"/>
       </w:pPr>
       <w:r>
-        <w:t>Um das Bild auf die gewünschte Größe zu ziehen, klicken Sie den rechten unteren markierten Punkt des Bildes an und halten die Maustaste gedrückt. Sie ziehen nun das Bild auf die gewünschte Größe. Nutzen Sie die volle Breite der Seite aus. Ziehen Sie nicht an einem Punkt an der Mitte rechts/links/oben/unten, weil dadurch das Seitenverhältnis des Bildes nicht erhalten bleibt.</w:t>
+        <w:t xml:space="preserve">Um das Bild auf die gewünschte Größe zu ziehen, klicken Sie den rechten unteren markierten Punkt des Bildes an und halten die Maustaste gedrückt. Sie ziehen nun das Bild auf die gewünschte Größe. Nutzen Sie die volle Breite der Seite aus. </w:t>
+      </w:r>
+      <w:r>
+        <w:t>Sie können auch über den Reiter „Bild“ erst das Seitenverhältnis für das Bild sperren und dann die Breite auf 19 cm einstellen.</w:t>
+      </w:r>
+      <w:r>
+        <w:t xml:space="preserve"> Dann müssen Sie das Bild nicht mit der Maus vergrößern.</w:t>
       </w:r>
     </w:p>
     <w:p>
@@ -2742,18 +2755,60 @@
     </w:p>
     <w:p>
       <w:pPr>
-        <w:jc w:val="both"/>
+        <w:jc w:val="center"/>
       </w:pPr>
       <w:r>
-        <w:t>Fügen Sie auf dieselbe Art mehrere Bilder ein, wenn nötig. In der Regel sollte Sie für jedes Bild eine neue Seite nutzen. Wenn sich nicht direkt eine neue Seite ergibt, können Sie die Enter-Taste drücken, bis eine neue Seite erscheint.</w:t>
-      </w:r>
-      <w:r>
-        <w:t xml:space="preserve"> Wenn Sie mit Ihrer Bearbeitung des Word-Dokuments zufrieden sind, schließen Sie die Datei, indem Sie oben rechts auf den Button „Schließen“ klicken.</w:t>
-      </w:r>
-    </w:p>
-    <w:p>
-      <w:r>
-        <w:br w:type="page"/>
+        <w:rPr>
+          <w:noProof/>
+        </w:rPr>
+        <w:drawing>
+          <wp:inline distT="0" distB="0" distL="0" distR="0" wp14:anchorId="6584D540" wp14:editId="0BDFAE0B">
+            <wp:extent cx="6645666" cy="1630832"/>
+            <wp:effectExtent l="0" t="0" r="3175" b="7620"/>
+            <wp:docPr id="31" name="Grafik 31" descr="Ein Bild, das Screenshot enthält.&#10;&#10;Automatisch generierte Beschreibung"/>
+            <wp:cNvGraphicFramePr>
+              <a:graphicFrameLocks xmlns:a="http://schemas.openxmlformats.org/drawingml/2006/main" noChangeAspect="1"/>
+            </wp:cNvGraphicFramePr>
+            <a:graphic xmlns:a="http://schemas.openxmlformats.org/drawingml/2006/main">
+              <a:graphicData uri="http://schemas.openxmlformats.org/drawingml/2006/picture">
+                <pic:pic xmlns:pic="http://schemas.openxmlformats.org/drawingml/2006/picture">
+                  <pic:nvPicPr>
+                    <pic:cNvPr id="31" name="MicrosoftTeams-image (11).png"/>
+                    <pic:cNvPicPr/>
+                  </pic:nvPicPr>
+                  <pic:blipFill rotWithShape="1">
+                    <a:blip r:embed="rId19" cstate="print">
+                      <a:extLst>
+                        <a:ext uri="{28A0092B-C50C-407E-A947-70E740481C1C}">
+                          <a14:useLocalDpi xmlns:a14="http://schemas.microsoft.com/office/drawing/2010/main" val="0"/>
+                        </a:ext>
+                      </a:extLst>
+                    </a:blip>
+                    <a:srcRect t="12015" b="43116"/>
+                    <a:stretch/>
+                  </pic:blipFill>
+                  <pic:spPr bwMode="auto">
+                    <a:xfrm>
+                      <a:off x="0" y="0"/>
+                      <a:ext cx="6645910" cy="1630892"/>
+                    </a:xfrm>
+                    <a:prstGeom prst="rect">
+                      <a:avLst/>
+                    </a:prstGeom>
+                    <a:ln>
+                      <a:noFill/>
+                    </a:ln>
+                    <a:extLst>
+                      <a:ext uri="{53640926-AAD7-44D8-BBD7-CCE9431645EC}">
+                        <a14:shadowObscured xmlns:a14="http://schemas.microsoft.com/office/drawing/2010/main"/>
+                      </a:ext>
+                    </a:extLst>
+                  </pic:spPr>
+                </pic:pic>
+              </a:graphicData>
+            </a:graphic>
+          </wp:inline>
+        </w:drawing>
       </w:r>
     </w:p>
     <w:p>
@@ -2761,7 +2816,19 @@
         <w:jc w:val="both"/>
       </w:pPr>
       <w:r>
+        <w:t>Fügen Sie auf dieselbe Art mehrere Bilder ein, wenn nötig. In der Regel sollte Sie für jedes Bild eine neue Seite nutzen. Wenn sich nicht direkt eine neue Seite ergibt, können Sie die Enter-Taste drücken, bis eine neue Seite erscheint.</w:t>
+      </w:r>
+      <w:r>
+        <w:t xml:space="preserve"> Wenn </w:t>
+      </w:r>
+      <w:r>
         <w:lastRenderedPageBreak/>
+        <w:t>Sie mit Ihrer Bearbeitung des Word-Dokuments zufrieden sind, schließen Sie die Datei, indem Sie oben rechts auf den Button „Schließen“ klicken.</w:t>
+      </w:r>
+      <w:r>
+        <w:t xml:space="preserve"> </w:t>
+      </w:r>
+      <w:r>
         <w:t>Die Datei wird automatisch gespeichert und ist wieder unter „Meine Arbeit“ abrufbar und auch weiter veränderbar bis zur Abgabe.</w:t>
       </w:r>
       <w:r>
@@ -2954,7 +3021,7 @@
                     </pic:cNvPicPr>
                   </pic:nvPicPr>
                   <pic:blipFill>
-                    <a:blip r:embed="rId19" cstate="print">
+                    <a:blip r:embed="rId20" cstate="print">
                       <a:extLst>
                         <a:ext uri="{28A0092B-C50C-407E-A947-70E740481C1C}">
                           <a14:useLocalDpi xmlns:a14="http://schemas.microsoft.com/office/drawing/2010/main" val="0"/>
@@ -3014,7 +3081,7 @@
                     </pic:cNvPicPr>
                   </pic:nvPicPr>
                   <pic:blipFill>
-                    <a:blip r:embed="rId20" cstate="print">
+                    <a:blip r:embed="rId21" cstate="print">
                       <a:extLst>
                         <a:ext uri="{28A0092B-C50C-407E-A947-70E740481C1C}">
                           <a14:useLocalDpi xmlns:a14="http://schemas.microsoft.com/office/drawing/2010/main" val="0"/>
@@ -3161,7 +3228,7 @@
                     </pic:cNvPicPr>
                   </pic:nvPicPr>
                   <pic:blipFill>
-                    <a:blip r:embed="rId21" cstate="print">
+                    <a:blip r:embed="rId22" cstate="print">
                       <a:extLst>
                         <a:ext uri="{28A0092B-C50C-407E-A947-70E740481C1C}">
                           <a14:useLocalDpi xmlns:a14="http://schemas.microsoft.com/office/drawing/2010/main" val="0"/>
@@ -3221,7 +3288,7 @@
                     </pic:cNvPicPr>
                   </pic:nvPicPr>
                   <pic:blipFill>
-                    <a:blip r:embed="rId22" cstate="print">
+                    <a:blip r:embed="rId23" cstate="print">
                       <a:extLst>
                         <a:ext uri="{28A0092B-C50C-407E-A947-70E740481C1C}">
                           <a14:useLocalDpi xmlns:a14="http://schemas.microsoft.com/office/drawing/2010/main" val="0"/>
@@ -3313,7 +3380,7 @@
                     </pic:cNvPicPr>
                   </pic:nvPicPr>
                   <pic:blipFill>
-                    <a:blip r:embed="rId23" cstate="print">
+                    <a:blip r:embed="rId24" cstate="print">
                       <a:extLst>
                         <a:ext uri="{28A0092B-C50C-407E-A947-70E740481C1C}">
                           <a14:useLocalDpi xmlns:a14="http://schemas.microsoft.com/office/drawing/2010/main" val="0"/>
@@ -3571,7 +3638,7 @@
                     </pic:cNvPicPr>
                   </pic:nvPicPr>
                   <pic:blipFill>
-                    <a:blip r:embed="rId24" cstate="print">
+                    <a:blip r:embed="rId25" cstate="print">
                       <a:extLst>
                         <a:ext uri="{28A0092B-C50C-407E-A947-70E740481C1C}">
                           <a14:useLocalDpi xmlns:a14="http://schemas.microsoft.com/office/drawing/2010/main" val="0"/>
@@ -3642,7 +3709,7 @@
                     </pic:cNvPicPr>
                   </pic:nvPicPr>
                   <pic:blipFill>
-                    <a:blip r:embed="rId25" cstate="print">
+                    <a:blip r:embed="rId26" cstate="print">
                       <a:extLst>
                         <a:ext uri="{28A0092B-C50C-407E-A947-70E740481C1C}">
                           <a14:useLocalDpi xmlns:a14="http://schemas.microsoft.com/office/drawing/2010/main" val="0"/>
@@ -3770,9 +3837,9 @@
           <w:lang w:eastAsia="de-DE"/>
         </w:rPr>
         <w:drawing>
-          <wp:inline distT="0" distB="0" distL="0" distR="0" wp14:anchorId="6E27E680" wp14:editId="113D7384">
-            <wp:extent cx="6444000" cy="2949082"/>
-            <wp:effectExtent l="0" t="0" r="0" b="3810"/>
+          <wp:inline distT="0" distB="0" distL="0" distR="0" wp14:anchorId="6E27E680" wp14:editId="71E41AB9">
+            <wp:extent cx="6441365" cy="2736376"/>
+            <wp:effectExtent l="0" t="0" r="0" b="6985"/>
             <wp:docPr id="30" name="Grafik 30"/>
             <wp:cNvGraphicFramePr>
               <a:graphicFrameLocks xmlns:a="http://schemas.openxmlformats.org/drawingml/2006/main" noChangeAspect="1"/>
@@ -3786,23 +3853,21 @@
                       <a:picLocks noChangeAspect="1" noChangeArrowheads="1"/>
                     </pic:cNvPicPr>
                   </pic:nvPicPr>
-                  <pic:blipFill>
-                    <a:blip r:embed="rId26" cstate="print">
+                  <pic:blipFill rotWithShape="1">
+                    <a:blip r:embed="rId27" cstate="print">
                       <a:extLst>
                         <a:ext uri="{28A0092B-C50C-407E-A947-70E740481C1C}">
                           <a14:useLocalDpi xmlns:a14="http://schemas.microsoft.com/office/drawing/2010/main" val="0"/>
                         </a:ext>
                       </a:extLst>
                     </a:blip>
-                    <a:srcRect/>
-                    <a:stretch>
-                      <a:fillRect/>
-                    </a:stretch>
+                    <a:srcRect b="7174"/>
+                    <a:stretch/>
                   </pic:blipFill>
                   <pic:spPr bwMode="auto">
                     <a:xfrm>
                       <a:off x="0" y="0"/>
-                      <a:ext cx="6444000" cy="2949082"/>
+                      <a:ext cx="6444000" cy="2737496"/>
                     </a:xfrm>
                     <a:prstGeom prst="rect">
                       <a:avLst/>
@@ -3811,6 +3876,11 @@
                     <a:ln>
                       <a:noFill/>
                     </a:ln>
+                    <a:extLst>
+                      <a:ext uri="{53640926-AAD7-44D8-BBD7-CCE9431645EC}">
+                        <a14:shadowObscured xmlns:a14="http://schemas.microsoft.com/office/drawing/2010/main"/>
+                      </a:ext>
+                    </a:extLst>
                   </pic:spPr>
                 </pic:pic>
               </a:graphicData>
@@ -3819,15 +3889,6 @@
         </w:drawing>
       </w:r>
     </w:p>
-    <w:p>
-      <w:pPr>
-        <w:jc w:val="center"/>
-        <w:rPr>
-          <w:noProof/>
-        </w:rPr>
-      </w:pPr>
-    </w:p>
-    <w:p/>
     <w:sectPr>
       <w:pgSz w:w="11906" w:h="16838"/>
       <w:pgMar w:top="720" w:right="720" w:bottom="720" w:left="720" w:header="708" w:footer="708" w:gutter="0"/>

</xml_diff>